<commit_message>
Sized-up the end-work button
</commit_message>
<xml_diff>
--- a/interfaccia.docx
+++ b/interfaccia.docx
@@ -237,7 +237,7 @@
                 <wp:positionV relativeFrom="paragraph">
                   <wp:posOffset>83820</wp:posOffset>
                 </wp:positionV>
-                <wp:extent cx="2467610" cy="372745"/>
+                <wp:extent cx="2468880" cy="558165"/>
                 <wp:effectExtent l="0" t="0" r="0" b="0"/>
                 <wp:wrapSquare wrapText="bothSides"/>
                 <wp:docPr id="2" name="Frame1"/>
@@ -248,7 +248,7 @@
                       <wps:spPr>
                         <a:xfrm>
                           <a:off x="0" y="0"/>
-                          <a:ext cx="2467080" cy="372240"/>
+                          <a:ext cx="2468160" cy="557640"/>
                         </a:xfrm>
                         <a:prstGeom prst="rect">
                           <a:avLst/>
@@ -328,7 +328,21 @@
                                       <w:rFonts w:ascii="Verdana" w:hAnsi="Verdana"/>
                                       <w:lang w:val="en-GB"/>
                                     </w:rPr>
-                                    <w:t>{date}</w:t>
+                                    <w:t>{date_</w:t>
+                                  </w:r>
+                                  <w:r>
+                                    <w:rPr>
+                                      <w:rFonts w:ascii="Verdana" w:hAnsi="Verdana"/>
+                                      <w:lang w:val="en-GB"/>
+                                    </w:rPr>
+                                    <w:t>of_compilation</w:t>
+                                  </w:r>
+                                  <w:r>
+                                    <w:rPr>
+                                      <w:rFonts w:ascii="Verdana" w:hAnsi="Verdana"/>
+                                      <w:lang w:val="en-GB"/>
+                                    </w:rPr>
+                                    <w:t>}</w:t>
                                   </w:r>
                                 </w:p>
                               </w:tc>
@@ -356,7 +370,7 @@
           </mc:Choice>
           <mc:Fallback>
             <w:pict>
-              <v:rect id="shape_0" ID="Frame1" stroked="f" style="position:absolute;margin-left:246.35pt;margin-top:6.6pt;width:194.2pt;height:29.25pt;mso-position-horizontal-relative:page">
+              <v:rect id="shape_0" ID="Frame1" stroked="f" style="position:absolute;margin-left:246.35pt;margin-top:6.6pt;width:194.3pt;height:43.85pt;mso-position-horizontal-relative:page">
                 <w10:wrap type="none"/>
                 <v:fill o:detectmouseclick="t" on="false"/>
                 <v:stroke color="#3465a4" joinstyle="round" endcap="flat"/>
@@ -424,7 +438,21 @@
                                 <w:rFonts w:ascii="Verdana" w:hAnsi="Verdana"/>
                                 <w:lang w:val="en-GB"/>
                               </w:rPr>
-                              <w:t>{date}</w:t>
+                              <w:t>{date_</w:t>
+                            </w:r>
+                            <w:r>
+                              <w:rPr>
+                                <w:rFonts w:ascii="Verdana" w:hAnsi="Verdana"/>
+                                <w:lang w:val="en-GB"/>
+                              </w:rPr>
+                              <w:t>of_compilation</w:t>
+                            </w:r>
+                            <w:r>
+                              <w:rPr>
+                                <w:rFonts w:ascii="Verdana" w:hAnsi="Verdana"/>
+                                <w:lang w:val="en-GB"/>
+                              </w:rPr>
+                              <w:t>}</w:t>
                             </w:r>
                           </w:p>
                         </w:tc>
@@ -488,23 +516,23 @@
         <w:tblLook w:firstRow="0" w:noVBand="1" w:lastRow="0" w:firstColumn="0" w:lastColumn="0" w:noHBand="0" w:val="0400"/>
       </w:tblPr>
       <w:tblGrid>
-        <w:gridCol w:w="1020"/>
+        <w:gridCol w:w="1018"/>
         <w:gridCol w:w="28"/>
-        <w:gridCol w:w="355"/>
-        <w:gridCol w:w="529"/>
+        <w:gridCol w:w="357"/>
+        <w:gridCol w:w="527"/>
         <w:gridCol w:w="402"/>
         <w:gridCol w:w="481"/>
-        <w:gridCol w:w="1048"/>
+        <w:gridCol w:w="1049"/>
         <w:gridCol w:w="1"/>
         <w:gridCol w:w="934"/>
         <w:gridCol w:w="215"/>
-        <w:gridCol w:w="722"/>
+        <w:gridCol w:w="723"/>
         <w:gridCol w:w="1"/>
         <w:gridCol w:w="789"/>
+        <w:gridCol w:w="1"/>
         <w:gridCol w:w="702"/>
-        <w:gridCol w:w="1"/>
-        <w:gridCol w:w="780"/>
-        <w:gridCol w:w="2758"/>
+        <w:gridCol w:w="783"/>
+        <w:gridCol w:w="2755"/>
       </w:tblGrid>
       <w:tr>
         <w:trPr>
@@ -590,8 +618,8 @@
         </w:tc>
         <w:tc>
           <w:tcPr>
-            <w:tcW w:w="4332" w:type="dxa"/>
-            <w:gridSpan w:val="8"/>
+            <w:tcW w:w="4333" w:type="dxa"/>
+            <w:gridSpan w:val="9"/>
             <w:tcBorders/>
             <w:shd w:fill="auto" w:val="clear"/>
           </w:tcPr>
@@ -649,8 +677,8 @@
         </w:tc>
         <w:tc>
           <w:tcPr>
-            <w:tcW w:w="3539" w:type="dxa"/>
-            <w:gridSpan w:val="3"/>
+            <w:tcW w:w="3538" w:type="dxa"/>
+            <w:gridSpan w:val="2"/>
             <w:tcBorders/>
             <w:shd w:fill="auto" w:val="clear"/>
           </w:tcPr>
@@ -686,7 +714,7 @@
         </w:trPr>
         <w:tc>
           <w:tcPr>
-            <w:tcW w:w="1932" w:type="dxa"/>
+            <w:tcW w:w="1930" w:type="dxa"/>
             <w:gridSpan w:val="4"/>
             <w:tcBorders/>
             <w:shd w:color="auto" w:fill="F2F2F2" w:themeFill="background1" w:themeFillShade="f2" w:val="clear"/>
@@ -714,7 +742,7 @@
         </w:tc>
         <w:tc>
           <w:tcPr>
-            <w:tcW w:w="1932" w:type="dxa"/>
+            <w:tcW w:w="1933" w:type="dxa"/>
             <w:gridSpan w:val="4"/>
             <w:tcBorders/>
             <w:shd w:color="auto" w:fill="F2F2F2" w:themeFill="background1" w:themeFillShade="f2" w:val="clear"/>
@@ -765,7 +793,7 @@
         </w:tc>
         <w:tc>
           <w:tcPr>
-            <w:tcW w:w="938" w:type="dxa"/>
+            <w:tcW w:w="939" w:type="dxa"/>
             <w:gridSpan w:val="3"/>
             <w:tcBorders/>
             <w:shd w:color="auto" w:fill="F2F2F2" w:themeFill="background1" w:themeFillShade="f2" w:val="clear"/>
@@ -853,7 +881,7 @@
         </w:trPr>
         <w:tc>
           <w:tcPr>
-            <w:tcW w:w="1048" w:type="dxa"/>
+            <w:tcW w:w="1046" w:type="dxa"/>
             <w:gridSpan w:val="2"/>
             <w:tcBorders/>
             <w:shd w:fill="auto" w:val="clear"/>
@@ -926,7 +954,7 @@
         </w:tc>
         <w:tc>
           <w:tcPr>
-            <w:tcW w:w="1048" w:type="dxa"/>
+            <w:tcW w:w="1049" w:type="dxa"/>
             <w:tcBorders/>
             <w:shd w:fill="auto" w:val="clear"/>
           </w:tcPr>
@@ -977,7 +1005,7 @@
         </w:tc>
         <w:tc>
           <w:tcPr>
-            <w:tcW w:w="722" w:type="dxa"/>
+            <w:tcW w:w="723" w:type="dxa"/>
             <w:tcBorders/>
             <w:shd w:fill="auto" w:val="clear"/>
           </w:tcPr>
@@ -1057,7 +1085,7 @@
         </w:trPr>
         <w:tc>
           <w:tcPr>
-            <w:tcW w:w="1020" w:type="dxa"/>
+            <w:tcW w:w="1018" w:type="dxa"/>
             <w:tcBorders/>
             <w:shd w:color="auto" w:fill="F2F2F2" w:themeFill="background1" w:themeFillShade="f2" w:val="clear"/>
           </w:tcPr>
@@ -1115,7 +1143,7 @@
         </w:tc>
         <w:tc>
           <w:tcPr>
-            <w:tcW w:w="1931" w:type="dxa"/>
+            <w:tcW w:w="1932" w:type="dxa"/>
             <w:gridSpan w:val="3"/>
             <w:tcBorders/>
             <w:shd w:color="auto" w:fill="F2F2F2" w:themeFill="background1" w:themeFillShade="f2" w:val="clear"/>
@@ -1143,8 +1171,8 @@
         </w:tc>
         <w:tc>
           <w:tcPr>
-            <w:tcW w:w="2662" w:type="dxa"/>
-            <w:gridSpan w:val="6"/>
+            <w:tcW w:w="2664" w:type="dxa"/>
+            <w:gridSpan w:val="7"/>
             <w:tcBorders/>
             <w:shd w:color="auto" w:fill="F2F2F2" w:themeFill="background1" w:themeFillShade="f2" w:val="clear"/>
           </w:tcPr>
@@ -1174,8 +1202,8 @@
         </w:tc>
         <w:tc>
           <w:tcPr>
-            <w:tcW w:w="1483" w:type="dxa"/>
-            <w:gridSpan w:val="3"/>
+            <w:tcW w:w="1485" w:type="dxa"/>
+            <w:gridSpan w:val="2"/>
             <w:tcBorders/>
             <w:shd w:color="auto" w:fill="F2F2F2" w:themeFill="background1" w:themeFillShade="f2" w:val="clear"/>
           </w:tcPr>
@@ -1202,7 +1230,7 @@
         </w:tc>
         <w:tc>
           <w:tcPr>
-            <w:tcW w:w="2758" w:type="dxa"/>
+            <w:tcW w:w="2755" w:type="dxa"/>
             <w:tcBorders/>
             <w:shd w:color="auto" w:fill="F2F2F2" w:themeFill="background1" w:themeFillShade="f2" w:val="clear"/>
           </w:tcPr>
@@ -1269,18 +1297,17 @@
         <w:tblLook w:firstRow="0" w:noVBand="1" w:lastRow="0" w:firstColumn="0" w:lastColumn="0" w:noHBand="0" w:val="0400"/>
       </w:tblPr>
       <w:tblGrid>
-        <w:gridCol w:w="1016"/>
-        <w:gridCol w:w="711"/>
-        <w:gridCol w:w="701"/>
-        <w:gridCol w:w="512"/>
+        <w:gridCol w:w="1695"/>
+        <w:gridCol w:w="31"/>
+        <w:gridCol w:w="989"/>
+        <w:gridCol w:w="224"/>
         <w:gridCol w:w="1168"/>
-        <w:gridCol w:w="1"/>
-        <w:gridCol w:w="2452"/>
+        <w:gridCol w:w="2455"/>
         <w:gridCol w:w="239"/>
-        <w:gridCol w:w="565"/>
-        <w:gridCol w:w="971"/>
-        <w:gridCol w:w="46"/>
-        <w:gridCol w:w="2389"/>
+        <w:gridCol w:w="563"/>
+        <w:gridCol w:w="974"/>
+        <w:gridCol w:w="45"/>
+        <w:gridCol w:w="2388"/>
       </w:tblGrid>
       <w:tr>
         <w:trPr>
@@ -1290,7 +1317,7 @@
         <w:tc>
           <w:tcPr>
             <w:tcW w:w="10771" w:type="dxa"/>
-            <w:gridSpan w:val="12"/>
+            <w:gridSpan w:val="11"/>
             <w:tcBorders/>
             <w:shd w:color="auto" w:fill="002060" w:val="clear"/>
           </w:tcPr>
@@ -1325,7 +1352,7 @@
         </w:trPr>
         <w:tc>
           <w:tcPr>
-            <w:tcW w:w="1016" w:type="dxa"/>
+            <w:tcW w:w="1695" w:type="dxa"/>
             <w:tcBorders/>
             <w:shd w:fill="auto" w:val="clear"/>
           </w:tcPr>
@@ -1353,7 +1380,7 @@
         </w:tc>
         <w:tc>
           <w:tcPr>
-            <w:tcW w:w="1412" w:type="dxa"/>
+            <w:tcW w:w="1020" w:type="dxa"/>
             <w:gridSpan w:val="2"/>
             <w:tcBorders/>
             <w:shd w:fill="auto" w:val="clear"/>
@@ -1384,7 +1411,65 @@
         </w:tc>
         <w:tc>
           <w:tcPr>
-            <w:tcW w:w="1681" w:type="dxa"/>
+            <w:tcW w:w="1392" w:type="dxa"/>
+            <w:gridSpan w:val="2"/>
+            <w:tcBorders/>
+            <w:shd w:fill="auto" w:val="clear"/>
+          </w:tcPr>
+          <w:p>
+            <w:pPr>
+              <w:pStyle w:val="Normal"/>
+              <w:rPr>
+                <w:rFonts w:ascii="Verdana" w:hAnsi="Verdana"/>
+                <w:sz w:val="20"/>
+                <w:szCs w:val="20"/>
+                <w:lang w:val="en-GB"/>
+              </w:rPr>
+            </w:pPr>
+            <w:r>
+              <w:rPr>
+                <w:rFonts w:ascii="Verdana" w:hAnsi="Verdana"/>
+                <w:sz w:val="20"/>
+                <w:szCs w:val="20"/>
+                <w:lang w:val="en-GB"/>
+              </w:rPr>
+              <w:t>Previous smoke:</w:t>
+            </w:r>
+          </w:p>
+        </w:tc>
+        <w:tc>
+          <w:tcPr>
+            <w:tcW w:w="2455" w:type="dxa"/>
+            <w:tcBorders/>
+            <w:shd w:fill="auto" w:val="clear"/>
+          </w:tcPr>
+          <w:p>
+            <w:pPr>
+              <w:pStyle w:val="Normal"/>
+              <w:rPr>
+                <w:rFonts w:ascii="Verdana" w:hAnsi="Verdana"/>
+                <w:b/>
+                <w:b/>
+                <w:sz w:val="20"/>
+                <w:szCs w:val="20"/>
+                <w:lang w:val="en-GB"/>
+              </w:rPr>
+            </w:pPr>
+            <w:r>
+              <w:rPr>
+                <w:rFonts w:ascii="Verdana" w:hAnsi="Verdana"/>
+                <w:b/>
+                <w:sz w:val="20"/>
+                <w:szCs w:val="20"/>
+                <w:lang w:val="en-GB"/>
+              </w:rPr>
+              <w:t>{previous_smoke}</w:t>
+            </w:r>
+          </w:p>
+        </w:tc>
+        <w:tc>
+          <w:tcPr>
+            <w:tcW w:w="1776" w:type="dxa"/>
             <w:gridSpan w:val="3"/>
             <w:tcBorders/>
             <w:shd w:fill="auto" w:val="clear"/>
@@ -1406,71 +1491,13 @@
                 <w:szCs w:val="20"/>
                 <w:lang w:val="en-GB"/>
               </w:rPr>
-              <w:t>Previous smoke:</w:t>
-            </w:r>
-          </w:p>
-        </w:tc>
-        <w:tc>
-          <w:tcPr>
-            <w:tcW w:w="2452" w:type="dxa"/>
-            <w:tcBorders/>
-            <w:shd w:fill="auto" w:val="clear"/>
-          </w:tcPr>
-          <w:p>
-            <w:pPr>
-              <w:pStyle w:val="Normal"/>
-              <w:rPr>
-                <w:rFonts w:ascii="Verdana" w:hAnsi="Verdana"/>
-                <w:b/>
-                <w:b/>
-                <w:sz w:val="20"/>
-                <w:szCs w:val="20"/>
-                <w:lang w:val="en-GB"/>
-              </w:rPr>
-            </w:pPr>
-            <w:r>
-              <w:rPr>
-                <w:rFonts w:ascii="Verdana" w:hAnsi="Verdana"/>
-                <w:b/>
-                <w:sz w:val="20"/>
-                <w:szCs w:val="20"/>
-                <w:lang w:val="en-GB"/>
-              </w:rPr>
-              <w:t>{previous_smoke}</w:t>
-            </w:r>
-          </w:p>
-        </w:tc>
-        <w:tc>
-          <w:tcPr>
-            <w:tcW w:w="1775" w:type="dxa"/>
-            <w:gridSpan w:val="3"/>
-            <w:tcBorders/>
-            <w:shd w:fill="auto" w:val="clear"/>
-          </w:tcPr>
-          <w:p>
-            <w:pPr>
-              <w:pStyle w:val="Normal"/>
-              <w:rPr>
-                <w:rFonts w:ascii="Verdana" w:hAnsi="Verdana"/>
-                <w:sz w:val="20"/>
-                <w:szCs w:val="20"/>
-                <w:lang w:val="en-GB"/>
-              </w:rPr>
-            </w:pPr>
-            <w:r>
-              <w:rPr>
-                <w:rFonts w:ascii="Verdana" w:hAnsi="Verdana"/>
-                <w:sz w:val="20"/>
-                <w:szCs w:val="20"/>
-                <w:lang w:val="en-GB"/>
-              </w:rPr>
               <w:t>Cigarettes/day:</w:t>
             </w:r>
           </w:p>
         </w:tc>
         <w:tc>
           <w:tcPr>
-            <w:tcW w:w="2435" w:type="dxa"/>
+            <w:tcW w:w="2433" w:type="dxa"/>
             <w:gridSpan w:val="2"/>
             <w:tcBorders/>
             <w:shd w:fill="auto" w:val="clear"/>
@@ -1507,7 +1534,7 @@
         </w:trPr>
         <w:tc>
           <w:tcPr>
-            <w:tcW w:w="1727" w:type="dxa"/>
+            <w:tcW w:w="1726" w:type="dxa"/>
             <w:gridSpan w:val="2"/>
             <w:tcBorders/>
             <w:shd w:color="auto" w:fill="F2F2F2" w:themeFill="background1" w:themeFillShade="f2" w:val="clear"/>
@@ -1566,8 +1593,8 @@
         </w:tc>
         <w:tc>
           <w:tcPr>
-            <w:tcW w:w="2692" w:type="dxa"/>
-            <w:gridSpan w:val="3"/>
+            <w:tcW w:w="2694" w:type="dxa"/>
+            <w:gridSpan w:val="2"/>
             <w:tcBorders/>
             <w:shd w:color="auto" w:fill="F2F2F2" w:themeFill="background1" w:themeFillShade="f2" w:val="clear"/>
           </w:tcPr>
@@ -1594,7 +1621,7 @@
         </w:tc>
         <w:tc>
           <w:tcPr>
-            <w:tcW w:w="3971" w:type="dxa"/>
+            <w:tcW w:w="3970" w:type="dxa"/>
             <w:gridSpan w:val="4"/>
             <w:tcBorders/>
             <w:shd w:color="auto" w:fill="F2F2F2" w:themeFill="background1" w:themeFillShade="f2" w:val="clear"/>
@@ -1630,7 +1657,7 @@
         </w:trPr>
         <w:tc>
           <w:tcPr>
-            <w:tcW w:w="1016" w:type="dxa"/>
+            <w:tcW w:w="1695" w:type="dxa"/>
             <w:tcBorders/>
             <w:shd w:fill="auto" w:val="clear"/>
           </w:tcPr>
@@ -1657,7 +1684,7 @@
         </w:tc>
         <w:tc>
           <w:tcPr>
-            <w:tcW w:w="1924" w:type="dxa"/>
+            <w:tcW w:w="1244" w:type="dxa"/>
             <w:gridSpan w:val="3"/>
             <w:tcBorders/>
             <w:shd w:fill="auto" w:val="clear"/>
@@ -1665,20 +1692,17 @@
           <w:p>
             <w:pPr>
               <w:pStyle w:val="Normal"/>
-              <w:rPr>
-                <w:b/>
-                <w:b/>
-              </w:rPr>
-            </w:pPr>
-            <w:r>
-              <w:rPr>
-                <w:rFonts w:ascii="Verdana" w:hAnsi="Verdana"/>
-                <w:b/>
-                <w:sz w:val="20"/>
-                <w:szCs w:val="20"/>
-                <w:lang w:val="en-GB"/>
-              </w:rPr>
-              <w:t xml:space="preserve">{Dyslipidemia}           </w:t>
+              <w:rPr/>
+            </w:pPr>
+            <w:r>
+              <w:rPr>
+                <w:rFonts w:ascii="Verdana" w:hAnsi="Verdana"/>
+                <w:b/>
+                <w:sz w:val="20"/>
+                <w:szCs w:val="20"/>
+                <w:lang w:val="en-GB"/>
+              </w:rPr>
+              <w:t xml:space="preserve">{dyslipidemia}           </w:t>
             </w:r>
           </w:p>
         </w:tc>
@@ -1715,7 +1739,7 @@
         <w:tc>
           <w:tcPr>
             <w:tcW w:w="3257" w:type="dxa"/>
-            <w:gridSpan w:val="4"/>
+            <w:gridSpan w:val="3"/>
             <w:tcBorders/>
             <w:shd w:fill="auto" w:val="clear"/>
           </w:tcPr>
@@ -1754,7 +1778,7 @@
         </w:tc>
         <w:tc>
           <w:tcPr>
-            <w:tcW w:w="3406" w:type="dxa"/>
+            <w:tcW w:w="3407" w:type="dxa"/>
             <w:gridSpan w:val="3"/>
             <w:tcBorders/>
             <w:shd w:fill="auto" w:val="clear"/>
@@ -1795,7 +1819,13 @@
               </w:rPr>
             </w:pPr>
             <w:r>
-              <w:rPr/>
+              <w:rPr>
+                <w:rFonts w:ascii="Verdana" w:hAnsi="Verdana"/>
+                <w:b/>
+                <w:sz w:val="20"/>
+                <w:szCs w:val="20"/>
+                <w:lang w:val="en-GB"/>
+              </w:rPr>
             </w:r>
           </w:p>
         </w:tc>
@@ -1807,7 +1837,7 @@
         </w:trPr>
         <w:tc>
           <w:tcPr>
-            <w:tcW w:w="2428" w:type="dxa"/>
+            <w:tcW w:w="2715" w:type="dxa"/>
             <w:gridSpan w:val="3"/>
             <w:tcBorders/>
             <w:shd w:color="auto" w:fill="F2F2F2" w:themeFill="background1" w:themeFillShade="f2" w:val="clear"/>
@@ -1835,8 +1865,8 @@
         </w:tc>
         <w:tc>
           <w:tcPr>
-            <w:tcW w:w="1681" w:type="dxa"/>
-            <w:gridSpan w:val="3"/>
+            <w:tcW w:w="1392" w:type="dxa"/>
+            <w:gridSpan w:val="2"/>
             <w:tcBorders/>
             <w:shd w:color="auto" w:fill="F2F2F2" w:themeFill="background1" w:themeFillShade="f2" w:val="clear"/>
           </w:tcPr>
@@ -1862,7 +1892,7 @@
         </w:tc>
         <w:tc>
           <w:tcPr>
-            <w:tcW w:w="4273" w:type="dxa"/>
+            <w:tcW w:w="4276" w:type="dxa"/>
             <w:gridSpan w:val="5"/>
             <w:tcBorders/>
             <w:shd w:color="auto" w:fill="F2F2F2" w:themeFill="background1" w:themeFillShade="f2" w:val="clear"/>
@@ -1890,7 +1920,7 @@
         </w:tc>
         <w:tc>
           <w:tcPr>
-            <w:tcW w:w="2389" w:type="dxa"/>
+            <w:tcW w:w="2388" w:type="dxa"/>
             <w:tcBorders/>
             <w:shd w:color="auto" w:fill="F2F2F2" w:themeFill="background1" w:themeFillShade="f2" w:val="clear"/>
           </w:tcPr>
@@ -1925,7 +1955,7 @@
         </w:trPr>
         <w:tc>
           <w:tcPr>
-            <w:tcW w:w="2428" w:type="dxa"/>
+            <w:tcW w:w="2715" w:type="dxa"/>
             <w:gridSpan w:val="3"/>
             <w:tcBorders/>
             <w:shd w:fill="auto" w:val="clear"/>
@@ -1953,8 +1983,8 @@
         </w:tc>
         <w:tc>
           <w:tcPr>
-            <w:tcW w:w="1681" w:type="dxa"/>
-            <w:gridSpan w:val="3"/>
+            <w:tcW w:w="1392" w:type="dxa"/>
+            <w:gridSpan w:val="2"/>
             <w:tcBorders/>
             <w:shd w:fill="auto" w:val="clear"/>
           </w:tcPr>
@@ -1984,7 +2014,7 @@
         </w:tc>
         <w:tc>
           <w:tcPr>
-            <w:tcW w:w="4273" w:type="dxa"/>
+            <w:tcW w:w="4276" w:type="dxa"/>
             <w:gridSpan w:val="5"/>
             <w:tcBorders/>
             <w:shd w:fill="auto" w:val="clear"/>
@@ -2012,7 +2042,7 @@
         </w:tc>
         <w:tc>
           <w:tcPr>
-            <w:tcW w:w="2389" w:type="dxa"/>
+            <w:tcW w:w="2388" w:type="dxa"/>
             <w:tcBorders/>
             <w:shd w:fill="auto" w:val="clear"/>
           </w:tcPr>
@@ -3130,20 +3160,23 @@
         <w:tblLook w:firstRow="0" w:noVBand="1" w:lastRow="0" w:firstColumn="0" w:lastColumn="0" w:noHBand="0" w:val="0400"/>
       </w:tblPr>
       <w:tblGrid>
-        <w:gridCol w:w="1470"/>
-        <w:gridCol w:w="9"/>
+        <w:gridCol w:w="1468"/>
+        <w:gridCol w:w="11"/>
         <w:gridCol w:w="136"/>
-        <w:gridCol w:w="317"/>
+        <w:gridCol w:w="315"/>
         <w:gridCol w:w="310"/>
-        <w:gridCol w:w="1969"/>
-        <w:gridCol w:w="1194"/>
+        <w:gridCol w:w="1971"/>
+        <w:gridCol w:w="1192"/>
+        <w:gridCol w:w="1"/>
+        <w:gridCol w:w="1"/>
         <w:gridCol w:w="1"/>
         <w:gridCol w:w="1268"/>
         <w:gridCol w:w="333"/>
-        <w:gridCol w:w="109"/>
+        <w:gridCol w:w="107"/>
         <w:gridCol w:w="1"/>
-        <w:gridCol w:w="67"/>
-        <w:gridCol w:w="3584"/>
+        <w:gridCol w:w="2"/>
+        <w:gridCol w:w="65"/>
+        <w:gridCol w:w="3586"/>
       </w:tblGrid>
       <w:tr>
         <w:trPr>
@@ -3153,7 +3186,7 @@
         <w:tc>
           <w:tcPr>
             <w:tcW w:w="10768" w:type="dxa"/>
-            <w:gridSpan w:val="14"/>
+            <w:gridSpan w:val="17"/>
             <w:tcBorders/>
             <w:shd w:color="auto" w:fill="002060" w:val="clear"/>
           </w:tcPr>
@@ -3190,7 +3223,7 @@
         </w:trPr>
         <w:tc>
           <w:tcPr>
-            <w:tcW w:w="1470" w:type="dxa"/>
+            <w:tcW w:w="1468" w:type="dxa"/>
             <w:tcBorders/>
             <w:shd w:fill="auto" w:val="clear"/>
           </w:tcPr>
@@ -3228,27 +3261,24 @@
           <w:p>
             <w:pPr>
               <w:pStyle w:val="Normal"/>
-              <w:rPr>
-                <w:b/>
-                <w:b/>
-              </w:rPr>
-            </w:pPr>
-            <w:r>
-              <w:rPr>
-                <w:rFonts w:ascii="Verdana" w:hAnsi="Verdana"/>
-                <w:b/>
-                <w:sz w:val="20"/>
-                <w:szCs w:val="20"/>
-                <w:lang w:val="en-GB"/>
-              </w:rPr>
-              <w:t>{creatinine_mgdl}</w:t>
+              <w:rPr/>
+            </w:pPr>
+            <w:r>
+              <w:rPr>
+                <w:rFonts w:ascii="Verdana" w:hAnsi="Verdana"/>
+                <w:b/>
+                <w:sz w:val="20"/>
+                <w:szCs w:val="20"/>
+                <w:lang w:val="en-GB"/>
+              </w:rPr>
+              <w:t>{creatinine}</w:t>
             </w:r>
           </w:p>
         </w:tc>
         <w:tc>
           <w:tcPr>
             <w:tcW w:w="1711" w:type="dxa"/>
-            <w:gridSpan w:val="4"/>
+            <w:gridSpan w:val="6"/>
             <w:tcBorders/>
             <w:shd w:fill="auto" w:val="clear"/>
           </w:tcPr>
@@ -3276,28 +3306,25 @@
         </w:tc>
         <w:tc>
           <w:tcPr>
-            <w:tcW w:w="3651" w:type="dxa"/>
-            <w:gridSpan w:val="2"/>
-            <w:tcBorders/>
-            <w:shd w:fill="auto" w:val="clear"/>
-          </w:tcPr>
-          <w:p>
-            <w:pPr>
-              <w:pStyle w:val="Normal"/>
-              <w:rPr>
-                <w:b/>
-                <w:b/>
-              </w:rPr>
-            </w:pPr>
-            <w:r>
-              <w:rPr>
-                <w:rFonts w:ascii="Verdana" w:hAnsi="Verdana"/>
-                <w:b/>
-                <w:sz w:val="20"/>
-                <w:szCs w:val="20"/>
-                <w:lang w:val="en-GB"/>
-              </w:rPr>
-              <w:t>{creatinine18_mgdl}</w:t>
+            <w:tcW w:w="3653" w:type="dxa"/>
+            <w:gridSpan w:val="3"/>
+            <w:tcBorders/>
+            <w:shd w:fill="auto" w:val="clear"/>
+          </w:tcPr>
+          <w:p>
+            <w:pPr>
+              <w:pStyle w:val="Normal"/>
+              <w:rPr/>
+            </w:pPr>
+            <w:r>
+              <w:rPr>
+                <w:rFonts w:ascii="Verdana" w:hAnsi="Verdana"/>
+                <w:b/>
+                <w:sz w:val="20"/>
+                <w:szCs w:val="20"/>
+                <w:lang w:val="en-GB"/>
+              </w:rPr>
+              <w:t>{creatinine18}</w:t>
             </w:r>
           </w:p>
         </w:tc>
@@ -3374,7 +3401,7 @@
         <w:tc>
           <w:tcPr>
             <w:tcW w:w="1195" w:type="dxa"/>
-            <w:gridSpan w:val="2"/>
+            <w:gridSpan w:val="4"/>
             <w:tcBorders/>
             <w:shd w:color="auto" w:fill="F2F2F2" w:themeFill="background1" w:themeFillShade="f2" w:val="clear"/>
           </w:tcPr>
@@ -3404,7 +3431,7 @@
         <w:tc>
           <w:tcPr>
             <w:tcW w:w="1711" w:type="dxa"/>
-            <w:gridSpan w:val="4"/>
+            <w:gridSpan w:val="5"/>
             <w:tcBorders/>
             <w:shd w:color="auto" w:fill="F2F2F2" w:themeFill="background1" w:themeFillShade="f2" w:val="clear"/>
           </w:tcPr>
@@ -3441,20 +3468,17 @@
           <w:p>
             <w:pPr>
               <w:pStyle w:val="Normal"/>
-              <w:rPr>
-                <w:b/>
-                <w:b/>
-              </w:rPr>
-            </w:pPr>
-            <w:r>
-              <w:rPr>
-                <w:rFonts w:ascii="Verdana" w:hAnsi="Verdana"/>
-                <w:b/>
-                <w:sz w:val="20"/>
-                <w:szCs w:val="20"/>
-                <w:lang w:val="en-GB"/>
-              </w:rPr>
-              <w:t>{creatinine_clearance_mlmin}</w:t>
+              <w:rPr/>
+            </w:pPr>
+            <w:r>
+              <w:rPr>
+                <w:rFonts w:ascii="Verdana" w:hAnsi="Verdana"/>
+                <w:b/>
+                <w:sz w:val="20"/>
+                <w:szCs w:val="20"/>
+                <w:lang w:val="en-GB"/>
+              </w:rPr>
+              <w:t>{creatinine_clearance}</w:t>
             </w:r>
           </w:p>
         </w:tc>
@@ -3497,7 +3521,7 @@
         <w:tc>
           <w:tcPr>
             <w:tcW w:w="3927" w:type="dxa"/>
-            <w:gridSpan w:val="6"/>
+            <w:gridSpan w:val="8"/>
             <w:tcBorders/>
             <w:shd w:fill="auto" w:val="clear"/>
           </w:tcPr>
@@ -3518,7 +3542,7 @@
                 <w:szCs w:val="20"/>
                 <w:lang w:val="en-GB"/>
               </w:rPr>
-              <w:t>{peak_creatinine_mgdl}</w:t>
+              <w:t>{peak_creatinine}</w:t>
             </w:r>
           </w:p>
         </w:tc>
@@ -3555,31 +3579,24 @@
         <w:tc>
           <w:tcPr>
             <w:tcW w:w="3761" w:type="dxa"/>
-            <w:gridSpan w:val="4"/>
-            <w:tcBorders/>
-            <w:shd w:fill="auto" w:val="clear"/>
-          </w:tcPr>
-          <w:p>
-            <w:pPr>
-              <w:pStyle w:val="Normal"/>
-              <w:rPr>
-                <w:rFonts w:ascii="Verdana" w:hAnsi="Verdana"/>
-                <w:b/>
-                <w:b/>
-                <w:sz w:val="20"/>
-                <w:szCs w:val="20"/>
-                <w:lang w:val="en-GB"/>
-              </w:rPr>
-            </w:pPr>
-            <w:r>
-              <w:rPr>
-                <w:rFonts w:ascii="Verdana" w:hAnsi="Verdana"/>
-                <w:b/>
-                <w:sz w:val="20"/>
-                <w:szCs w:val="20"/>
-                <w:lang w:val="en-GB"/>
-              </w:rPr>
-              <w:t>{discharge_creatinine_mgdl}</w:t>
+            <w:gridSpan w:val="5"/>
+            <w:tcBorders/>
+            <w:shd w:fill="auto" w:val="clear"/>
+          </w:tcPr>
+          <w:p>
+            <w:pPr>
+              <w:pStyle w:val="Normal"/>
+              <w:rPr/>
+            </w:pPr>
+            <w:r>
+              <w:rPr>
+                <w:rFonts w:ascii="Verdana" w:hAnsi="Verdana"/>
+                <w:b/>
+                <w:sz w:val="20"/>
+                <w:szCs w:val="20"/>
+                <w:lang w:val="en-GB"/>
+              </w:rPr>
+              <w:t>{discharge_creatinine}</w:t>
             </w:r>
           </w:p>
         </w:tc>
@@ -3619,8 +3636,8 @@
         </w:tc>
         <w:tc>
           <w:tcPr>
-            <w:tcW w:w="3791" w:type="dxa"/>
-            <w:gridSpan w:val="5"/>
+            <w:tcW w:w="3790" w:type="dxa"/>
+            <w:gridSpan w:val="6"/>
             <w:tcBorders/>
             <w:shd w:color="auto" w:fill="F2F2F2" w:themeFill="background1" w:themeFillShade="f2" w:val="clear"/>
           </w:tcPr>
@@ -3650,7 +3667,8 @@
         </w:tc>
         <w:tc>
           <w:tcPr>
-            <w:tcW w:w="1268" w:type="dxa"/>
+            <w:tcW w:w="1269" w:type="dxa"/>
+            <w:gridSpan w:val="2"/>
             <w:tcBorders/>
             <w:shd w:color="auto" w:fill="F2F2F2" w:themeFill="background1" w:themeFillShade="f2" w:val="clear"/>
           </w:tcPr>
@@ -3678,7 +3696,7 @@
         <w:tc>
           <w:tcPr>
             <w:tcW w:w="4094" w:type="dxa"/>
-            <w:gridSpan w:val="5"/>
+            <w:gridSpan w:val="6"/>
             <w:tcBorders/>
             <w:shd w:color="auto" w:fill="F2F2F2" w:themeFill="background1" w:themeFillShade="f2" w:val="clear"/>
           </w:tcPr>
@@ -3713,7 +3731,7 @@
         </w:trPr>
         <w:tc>
           <w:tcPr>
-            <w:tcW w:w="1932" w:type="dxa"/>
+            <w:tcW w:w="1930" w:type="dxa"/>
             <w:gridSpan w:val="4"/>
             <w:tcBorders/>
             <w:shd w:fill="auto" w:val="clear"/>
@@ -3778,37 +3796,37 @@
         <w:tc>
           <w:tcPr>
             <w:tcW w:w="1711" w:type="dxa"/>
+            <w:gridSpan w:val="6"/>
+            <w:tcBorders/>
+            <w:shd w:fill="auto" w:val="clear"/>
+          </w:tcPr>
+          <w:p>
+            <w:pPr>
+              <w:pStyle w:val="Normal"/>
+              <w:rPr>
+                <w:rFonts w:ascii="Verdana" w:hAnsi="Verdana"/>
+                <w:bCs/>
+                <w:sz w:val="20"/>
+                <w:szCs w:val="20"/>
+                <w:lang w:val="en-GB"/>
+              </w:rPr>
+            </w:pPr>
+            <w:r>
+              <w:rPr>
+                <w:rFonts w:ascii="Verdana" w:hAnsi="Verdana"/>
+                <w:bCs/>
+                <w:sz w:val="20"/>
+                <w:szCs w:val="20"/>
+                <w:lang w:val="en-GB"/>
+              </w:rPr>
+              <w:t>Baseline creatinine:</w:t>
+            </w:r>
+          </w:p>
+        </w:tc>
+        <w:tc>
+          <w:tcPr>
+            <w:tcW w:w="3654" w:type="dxa"/>
             <w:gridSpan w:val="4"/>
-            <w:tcBorders/>
-            <w:shd w:fill="auto" w:val="clear"/>
-          </w:tcPr>
-          <w:p>
-            <w:pPr>
-              <w:pStyle w:val="Normal"/>
-              <w:rPr>
-                <w:rFonts w:ascii="Verdana" w:hAnsi="Verdana"/>
-                <w:bCs/>
-                <w:sz w:val="20"/>
-                <w:szCs w:val="20"/>
-                <w:lang w:val="en-GB"/>
-              </w:rPr>
-            </w:pPr>
-            <w:r>
-              <w:rPr>
-                <w:rFonts w:ascii="Verdana" w:hAnsi="Verdana"/>
-                <w:bCs/>
-                <w:sz w:val="20"/>
-                <w:szCs w:val="20"/>
-                <w:lang w:val="en-GB"/>
-              </w:rPr>
-              <w:t>Baseline creatinine:</w:t>
-            </w:r>
-          </w:p>
-        </w:tc>
-        <w:tc>
-          <w:tcPr>
-            <w:tcW w:w="3652" w:type="dxa"/>
-            <w:gridSpan w:val="3"/>
             <w:tcBorders/>
             <w:shd w:fill="auto" w:val="clear"/>
           </w:tcPr>
@@ -3844,7 +3862,7 @@
         </w:trPr>
         <w:tc>
           <w:tcPr>
-            <w:tcW w:w="2242" w:type="dxa"/>
+            <w:tcW w:w="2240" w:type="dxa"/>
             <w:gridSpan w:val="5"/>
             <w:tcBorders/>
             <w:shd w:color="auto" w:fill="F2F2F2" w:themeFill="background1" w:themeFillShade="f2" w:val="clear"/>
@@ -3909,7 +3927,7 @@
         <w:tc>
           <w:tcPr>
             <w:tcW w:w="1778" w:type="dxa"/>
-            <w:gridSpan w:val="5"/>
+            <w:gridSpan w:val="8"/>
             <w:tcBorders/>
             <w:shd w:color="auto" w:fill="F2F2F2" w:themeFill="background1" w:themeFillShade="f2" w:val="clear"/>
           </w:tcPr>
@@ -3938,7 +3956,7 @@
         </w:tc>
         <w:tc>
           <w:tcPr>
-            <w:tcW w:w="3584" w:type="dxa"/>
+            <w:tcW w:w="3586" w:type="dxa"/>
             <w:tcBorders/>
             <w:shd w:color="auto" w:fill="F2F2F2" w:themeFill="background1" w:themeFillShade="f2" w:val="clear"/>
           </w:tcPr>
@@ -4116,14 +4134,14 @@
       </w:tblPr>
       <w:tblGrid>
         <w:gridCol w:w="1030"/>
-        <w:gridCol w:w="76"/>
+        <w:gridCol w:w="74"/>
         <w:gridCol w:w="97"/>
-        <w:gridCol w:w="63"/>
-        <w:gridCol w:w="3729"/>
+        <w:gridCol w:w="65"/>
+        <w:gridCol w:w="3730"/>
         <w:gridCol w:w="1013"/>
         <w:gridCol w:w="1237"/>
         <w:gridCol w:w="766"/>
-        <w:gridCol w:w="2756"/>
+        <w:gridCol w:w="2755"/>
       </w:tblGrid>
       <w:tr>
         <w:trPr>
@@ -4198,7 +4216,7 @@
         </w:tc>
         <w:tc>
           <w:tcPr>
-            <w:tcW w:w="3729" w:type="dxa"/>
+            <w:tcW w:w="3730" w:type="dxa"/>
             <w:tcBorders/>
             <w:shd w:fill="auto" w:val="clear"/>
           </w:tcPr>
@@ -4316,7 +4334,7 @@
         </w:tc>
         <w:tc>
           <w:tcPr>
-            <w:tcW w:w="2756" w:type="dxa"/>
+            <w:tcW w:w="2755" w:type="dxa"/>
             <w:tcBorders/>
             <w:shd w:fill="auto" w:val="clear"/>
           </w:tcPr>
@@ -4353,7 +4371,7 @@
         </w:trPr>
         <w:tc>
           <w:tcPr>
-            <w:tcW w:w="1203" w:type="dxa"/>
+            <w:tcW w:w="1201" w:type="dxa"/>
             <w:gridSpan w:val="3"/>
             <w:tcBorders/>
             <w:shd w:color="auto" w:fill="F2F2F2" w:themeFill="background1" w:themeFillShade="f2" w:val="clear"/>
@@ -4382,7 +4400,7 @@
         </w:tc>
         <w:tc>
           <w:tcPr>
-            <w:tcW w:w="9564" w:type="dxa"/>
+            <w:tcW w:w="9566" w:type="dxa"/>
             <w:gridSpan w:val="6"/>
             <w:tcBorders/>
             <w:shd w:color="auto" w:fill="F2F2F2" w:themeFill="background1" w:themeFillShade="f2" w:val="clear"/>
@@ -4447,7 +4465,7 @@
         </w:tc>
         <w:tc>
           <w:tcPr>
-            <w:tcW w:w="3965" w:type="dxa"/>
+            <w:tcW w:w="3966" w:type="dxa"/>
             <w:gridSpan w:val="4"/>
             <w:tcBorders/>
             <w:shd w:fill="auto" w:val="clear"/>
@@ -4508,7 +4526,7 @@
         </w:tc>
         <w:tc>
           <w:tcPr>
-            <w:tcW w:w="3522" w:type="dxa"/>
+            <w:tcW w:w="3521" w:type="dxa"/>
             <w:gridSpan w:val="2"/>
             <w:tcBorders/>
             <w:shd w:fill="auto" w:val="clear"/>
@@ -4574,7 +4592,7 @@
         </w:tc>
         <w:tc>
           <w:tcPr>
-            <w:tcW w:w="3965" w:type="dxa"/>
+            <w:tcW w:w="3966" w:type="dxa"/>
             <w:gridSpan w:val="4"/>
             <w:tcBorders/>
             <w:shd w:color="auto" w:fill="F2F2F2" w:themeFill="background1" w:themeFillShade="f2" w:val="clear"/>
@@ -4615,12 +4633,7 @@
             <w:pPr>
               <w:pStyle w:val="Normal"/>
               <w:ind w:right="27" w:hanging="0"/>
-              <w:rPr>
-                <w:rFonts w:ascii="Verdana" w:hAnsi="Verdana"/>
-                <w:sz w:val="20"/>
-                <w:szCs w:val="20"/>
-                <w:lang w:val="en-GB"/>
-              </w:rPr>
+              <w:rPr/>
             </w:pPr>
             <w:r>
               <w:rPr>
@@ -4635,7 +4648,7 @@
         </w:tc>
         <w:tc>
           <w:tcPr>
-            <w:tcW w:w="3522" w:type="dxa"/>
+            <w:tcW w:w="3521" w:type="dxa"/>
             <w:gridSpan w:val="2"/>
             <w:tcBorders/>
             <w:shd w:color="auto" w:fill="F2F2F2" w:themeFill="background1" w:themeFillShade="f2" w:val="clear"/>
@@ -4672,7 +4685,7 @@
         </w:trPr>
         <w:tc>
           <w:tcPr>
-            <w:tcW w:w="1106" w:type="dxa"/>
+            <w:tcW w:w="1104" w:type="dxa"/>
             <w:gridSpan w:val="2"/>
             <w:tcBorders/>
             <w:shd w:fill="auto" w:val="clear"/>
@@ -4701,7 +4714,7 @@
         </w:tc>
         <w:tc>
           <w:tcPr>
-            <w:tcW w:w="9661" w:type="dxa"/>
+            <w:tcW w:w="9663" w:type="dxa"/>
             <w:gridSpan w:val="7"/>
             <w:tcBorders/>
             <w:shd w:fill="auto" w:val="clear"/>
@@ -5248,17 +5261,19 @@
         <w:tblLook w:firstRow="0" w:noVBand="1" w:lastRow="0" w:firstColumn="0" w:lastColumn="0" w:noHBand="0" w:val="0400"/>
       </w:tblPr>
       <w:tblGrid>
-        <w:gridCol w:w="1245"/>
-        <w:gridCol w:w="1995"/>
-        <w:gridCol w:w="1575"/>
-        <w:gridCol w:w="1940"/>
+        <w:gridCol w:w="1243"/>
+        <w:gridCol w:w="1997"/>
+        <w:gridCol w:w="1573"/>
+        <w:gridCol w:w="2"/>
+        <w:gridCol w:w="1938"/>
+        <w:gridCol w:w="2"/>
         <w:gridCol w:w="756"/>
         <w:gridCol w:w="146"/>
         <w:gridCol w:w="97"/>
-        <w:gridCol w:w="53"/>
-        <w:gridCol w:w="188"/>
+        <w:gridCol w:w="52"/>
+        <w:gridCol w:w="191"/>
         <w:gridCol w:w="390"/>
-        <w:gridCol w:w="2382"/>
+        <w:gridCol w:w="2380"/>
       </w:tblGrid>
       <w:tr>
         <w:trPr>
@@ -5268,7 +5283,7 @@
         <w:tc>
           <w:tcPr>
             <w:tcW w:w="10767" w:type="dxa"/>
-            <w:gridSpan w:val="11"/>
+            <w:gridSpan w:val="13"/>
             <w:tcBorders/>
             <w:shd w:color="auto" w:fill="002060" w:val="clear"/>
           </w:tcPr>
@@ -5297,7 +5312,7 @@
         </w:trPr>
         <w:tc>
           <w:tcPr>
-            <w:tcW w:w="1245" w:type="dxa"/>
+            <w:tcW w:w="1243" w:type="dxa"/>
             <w:tcBorders/>
             <w:shd w:fill="auto" w:val="clear"/>
           </w:tcPr>
@@ -5320,38 +5335,32 @@
         </w:tc>
         <w:tc>
           <w:tcPr>
-            <w:tcW w:w="1995" w:type="dxa"/>
-            <w:tcBorders/>
-            <w:shd w:fill="auto" w:val="clear"/>
-          </w:tcPr>
-          <w:p>
-            <w:pPr>
-              <w:pStyle w:val="Normal"/>
-              <w:ind w:right="27" w:hanging="0"/>
-              <w:rPr>
-                <w:rFonts w:ascii="Verdana" w:hAnsi="Verdana"/>
-                <w:b/>
-                <w:b/>
-                <w:sz w:val="20"/>
-                <w:szCs w:val="20"/>
-                <w:lang w:val="en-GB"/>
-              </w:rPr>
-            </w:pPr>
-            <w:r>
-              <w:rPr>
-                <w:rFonts w:ascii="Verdana" w:hAnsi="Verdana"/>
-                <w:b/>
-                <w:sz w:val="20"/>
-                <w:szCs w:val="20"/>
-                <w:lang w:val="en-GB"/>
-              </w:rPr>
-              <w:t>{myocardial_infarction}</w:t>
+            <w:tcW w:w="1997" w:type="dxa"/>
+            <w:tcBorders/>
+            <w:shd w:fill="auto" w:val="clear"/>
+          </w:tcPr>
+          <w:p>
+            <w:pPr>
+              <w:pStyle w:val="Normal"/>
+              <w:ind w:right="27" w:hanging="0"/>
+              <w:rPr/>
+            </w:pPr>
+            <w:r>
+              <w:rPr>
+                <w:rFonts w:ascii="Verdana" w:hAnsi="Verdana"/>
+                <w:b/>
+                <w:sz w:val="20"/>
+                <w:szCs w:val="20"/>
+                <w:lang w:val="en-GB"/>
+              </w:rPr>
+              <w:t>{previous_mi}</w:t>
             </w:r>
           </w:p>
         </w:tc>
         <w:tc>
           <w:tcPr>
             <w:tcW w:w="1575" w:type="dxa"/>
+            <w:gridSpan w:val="2"/>
             <w:tcBorders/>
             <w:shd w:fill="auto" w:val="clear"/>
           </w:tcPr>
@@ -5375,6 +5384,7 @@
         <w:tc>
           <w:tcPr>
             <w:tcW w:w="1940" w:type="dxa"/>
+            <w:gridSpan w:val="2"/>
             <w:tcBorders/>
             <w:shd w:fill="auto" w:val="clear"/>
           </w:tcPr>
@@ -5405,7 +5415,7 @@
         </w:tc>
         <w:tc>
           <w:tcPr>
-            <w:tcW w:w="1240" w:type="dxa"/>
+            <w:tcW w:w="1242" w:type="dxa"/>
             <w:gridSpan w:val="5"/>
             <w:tcBorders/>
             <w:shd w:fill="auto" w:val="clear"/>
@@ -5429,7 +5439,7 @@
         </w:tc>
         <w:tc>
           <w:tcPr>
-            <w:tcW w:w="2772" w:type="dxa"/>
+            <w:tcW w:w="2770" w:type="dxa"/>
             <w:gridSpan w:val="2"/>
             <w:tcBorders/>
             <w:shd w:fill="auto" w:val="clear"/>
@@ -5467,7 +5477,7 @@
         </w:trPr>
         <w:tc>
           <w:tcPr>
-            <w:tcW w:w="1245" w:type="dxa"/>
+            <w:tcW w:w="1243" w:type="dxa"/>
             <w:tcBorders/>
             <w:shd w:color="auto" w:fill="F2F2F2" w:themeFill="background1" w:themeFillShade="f2" w:val="clear"/>
           </w:tcPr>
@@ -5490,7 +5500,7 @@
         </w:tc>
         <w:tc>
           <w:tcPr>
-            <w:tcW w:w="1995" w:type="dxa"/>
+            <w:tcW w:w="1997" w:type="dxa"/>
             <w:tcBorders/>
             <w:shd w:color="auto" w:fill="F2F2F2" w:themeFill="background1" w:themeFillShade="f2" w:val="clear"/>
           </w:tcPr>
@@ -5522,6 +5532,7 @@
         <w:tc>
           <w:tcPr>
             <w:tcW w:w="1575" w:type="dxa"/>
+            <w:gridSpan w:val="2"/>
             <w:tcBorders/>
             <w:shd w:color="auto" w:fill="F2F2F2" w:themeFill="background1" w:themeFillShade="f2" w:val="clear"/>
           </w:tcPr>
@@ -5545,6 +5556,7 @@
         <w:tc>
           <w:tcPr>
             <w:tcW w:w="1940" w:type="dxa"/>
+            <w:gridSpan w:val="2"/>
             <w:tcBorders/>
             <w:shd w:color="auto" w:fill="F2F2F2" w:themeFill="background1" w:themeFillShade="f2" w:val="clear"/>
           </w:tcPr>
@@ -5575,7 +5587,7 @@
         </w:tc>
         <w:tc>
           <w:tcPr>
-            <w:tcW w:w="1630" w:type="dxa"/>
+            <w:tcW w:w="1632" w:type="dxa"/>
             <w:gridSpan w:val="6"/>
             <w:tcBorders/>
             <w:shd w:color="auto" w:fill="F2F2F2" w:themeFill="background1" w:themeFillShade="f2" w:val="clear"/>
@@ -5599,7 +5611,7 @@
         </w:tc>
         <w:tc>
           <w:tcPr>
-            <w:tcW w:w="2382" w:type="dxa"/>
+            <w:tcW w:w="2380" w:type="dxa"/>
             <w:tcBorders/>
             <w:shd w:color="auto" w:fill="F2F2F2" w:themeFill="background1" w:themeFillShade="f2" w:val="clear"/>
           </w:tcPr>
@@ -5628,7 +5640,7 @@
         </w:trPr>
         <w:tc>
           <w:tcPr>
-            <w:tcW w:w="1245" w:type="dxa"/>
+            <w:tcW w:w="1243" w:type="dxa"/>
             <w:tcBorders/>
             <w:shd w:fill="auto" w:val="clear"/>
           </w:tcPr>
@@ -5651,7 +5663,7 @@
         </w:tc>
         <w:tc>
           <w:tcPr>
-            <w:tcW w:w="1995" w:type="dxa"/>
+            <w:tcW w:w="1997" w:type="dxa"/>
             <w:tcBorders/>
             <w:shd w:fill="auto" w:val="clear"/>
           </w:tcPr>
@@ -5683,6 +5695,7 @@
         <w:tc>
           <w:tcPr>
             <w:tcW w:w="1575" w:type="dxa"/>
+            <w:gridSpan w:val="2"/>
             <w:tcBorders/>
             <w:shd w:fill="auto" w:val="clear"/>
           </w:tcPr>
@@ -5706,7 +5719,7 @@
         <w:tc>
           <w:tcPr>
             <w:tcW w:w="5952" w:type="dxa"/>
-            <w:gridSpan w:val="8"/>
+            <w:gridSpan w:val="9"/>
             <w:tcBorders/>
             <w:shd w:fill="auto" w:val="clear"/>
           </w:tcPr>
@@ -5743,7 +5756,7 @@
         </w:trPr>
         <w:tc>
           <w:tcPr>
-            <w:tcW w:w="1245" w:type="dxa"/>
+            <w:tcW w:w="1243" w:type="dxa"/>
             <w:tcBorders/>
             <w:shd w:color="auto" w:fill="F2F2F2" w:themeFill="background1" w:themeFillShade="f2" w:val="clear"/>
           </w:tcPr>
@@ -5767,7 +5780,7 @@
         <w:tc>
           <w:tcPr>
             <w:tcW w:w="5510" w:type="dxa"/>
-            <w:gridSpan w:val="3"/>
+            <w:gridSpan w:val="4"/>
             <w:tcBorders/>
             <w:shd w:color="auto" w:fill="F2F2F2" w:themeFill="background1" w:themeFillShade="f2" w:val="clear"/>
           </w:tcPr>
@@ -5798,8 +5811,8 @@
         </w:tc>
         <w:tc>
           <w:tcPr>
-            <w:tcW w:w="999" w:type="dxa"/>
-            <w:gridSpan w:val="3"/>
+            <w:tcW w:w="1001" w:type="dxa"/>
+            <w:gridSpan w:val="4"/>
             <w:tcBorders/>
             <w:shd w:color="auto" w:fill="F2F2F2" w:themeFill="background1" w:themeFillShade="f2" w:val="clear"/>
           </w:tcPr>
@@ -5883,8 +5896,8 @@
         </w:tc>
         <w:tc>
           <w:tcPr>
-            <w:tcW w:w="3515" w:type="dxa"/>
-            <w:gridSpan w:val="2"/>
+            <w:tcW w:w="3513" w:type="dxa"/>
+            <w:gridSpan w:val="3"/>
             <w:tcBorders/>
             <w:shd w:fill="auto" w:val="clear"/>
           </w:tcPr>
@@ -5915,8 +5928,8 @@
         </w:tc>
         <w:tc>
           <w:tcPr>
-            <w:tcW w:w="902" w:type="dxa"/>
-            <w:gridSpan w:val="2"/>
+            <w:tcW w:w="904" w:type="dxa"/>
+            <w:gridSpan w:val="3"/>
             <w:tcBorders/>
             <w:shd w:fill="auto" w:val="clear"/>
           </w:tcPr>
@@ -5978,7 +5991,7 @@
         </w:trPr>
         <w:tc>
           <w:tcPr>
-            <w:tcW w:w="1245" w:type="dxa"/>
+            <w:tcW w:w="1243" w:type="dxa"/>
             <w:tcBorders/>
             <w:shd w:color="auto" w:fill="F2F2F2" w:themeFill="background1" w:themeFillShade="f2" w:val="clear"/>
           </w:tcPr>
@@ -6005,7 +6018,7 @@
         <w:tc>
           <w:tcPr>
             <w:tcW w:w="5510" w:type="dxa"/>
-            <w:gridSpan w:val="3"/>
+            <w:gridSpan w:val="4"/>
             <w:tcBorders/>
             <w:shd w:color="auto" w:fill="F2F2F2" w:themeFill="background1" w:themeFillShade="f2" w:val="clear"/>
           </w:tcPr>
@@ -6039,8 +6052,8 @@
         </w:tc>
         <w:tc>
           <w:tcPr>
-            <w:tcW w:w="1052" w:type="dxa"/>
-            <w:gridSpan w:val="4"/>
+            <w:tcW w:w="1053" w:type="dxa"/>
+            <w:gridSpan w:val="5"/>
             <w:tcBorders/>
             <w:shd w:color="auto" w:fill="F2F2F2" w:themeFill="background1" w:themeFillShade="f2" w:val="clear"/>
           </w:tcPr>
@@ -6066,7 +6079,7 @@
         </w:tc>
         <w:tc>
           <w:tcPr>
-            <w:tcW w:w="2960" w:type="dxa"/>
+            <w:tcW w:w="2961" w:type="dxa"/>
             <w:gridSpan w:val="3"/>
             <w:tcBorders/>
             <w:shd w:color="auto" w:fill="F2F2F2" w:themeFill="background1" w:themeFillShade="f2" w:val="clear"/>
@@ -6107,7 +6120,7 @@
         <w:tc>
           <w:tcPr>
             <w:tcW w:w="4815" w:type="dxa"/>
-            <w:gridSpan w:val="3"/>
+            <w:gridSpan w:val="4"/>
             <w:tcBorders/>
             <w:shd w:fill="auto" w:val="clear"/>
           </w:tcPr>
@@ -6131,6 +6144,7 @@
         <w:tc>
           <w:tcPr>
             <w:tcW w:w="1940" w:type="dxa"/>
+            <w:gridSpan w:val="2"/>
             <w:tcBorders/>
             <w:shd w:fill="auto" w:val="clear"/>
           </w:tcPr>
@@ -6269,8 +6283,8 @@
         </w:tc>
         <w:tc>
           <w:tcPr>
-            <w:tcW w:w="3515" w:type="dxa"/>
-            <w:gridSpan w:val="2"/>
+            <w:tcW w:w="3513" w:type="dxa"/>
+            <w:gridSpan w:val="3"/>
             <w:tcBorders/>
             <w:shd w:color="auto" w:fill="F2F2F2" w:themeFill="background1" w:themeFillShade="f2" w:val="clear"/>
           </w:tcPr>
@@ -6301,8 +6315,8 @@
         </w:tc>
         <w:tc>
           <w:tcPr>
-            <w:tcW w:w="999" w:type="dxa"/>
-            <w:gridSpan w:val="3"/>
+            <w:tcW w:w="1001" w:type="dxa"/>
+            <w:gridSpan w:val="4"/>
             <w:tcBorders/>
             <w:shd w:color="auto" w:fill="F2F2F2" w:themeFill="background1" w:themeFillShade="f2" w:val="clear"/>
           </w:tcPr>
@@ -6334,20 +6348,17 @@
             <w:pPr>
               <w:pStyle w:val="Normal"/>
               <w:ind w:right="27" w:hanging="0"/>
-              <w:rPr>
-                <w:b/>
-                <w:b/>
-              </w:rPr>
-            </w:pPr>
-            <w:r>
-              <w:rPr>
-                <w:rFonts w:ascii="Verdana" w:hAnsi="Verdana"/>
-                <w:b/>
-                <w:sz w:val="20"/>
-                <w:szCs w:val="20"/>
-                <w:lang w:val="en-GB"/>
-              </w:rPr>
-              <w:t>{pre-ar_grade}</w:t>
+              <w:rPr/>
+            </w:pPr>
+            <w:r>
+              <w:rPr>
+                <w:rFonts w:ascii="Verdana" w:hAnsi="Verdana"/>
+                <w:b/>
+                <w:sz w:val="20"/>
+                <w:szCs w:val="20"/>
+                <w:lang w:val="en-GB"/>
+              </w:rPr>
+              <w:t>{prear_grade}</w:t>
             </w:r>
           </w:p>
         </w:tc>
@@ -6358,7 +6369,7 @@
         </w:trPr>
         <w:tc>
           <w:tcPr>
-            <w:tcW w:w="1245" w:type="dxa"/>
+            <w:tcW w:w="1243" w:type="dxa"/>
             <w:tcBorders/>
             <w:shd w:fill="auto" w:val="clear"/>
           </w:tcPr>
@@ -6410,6 +6421,7 @@
         <w:tc>
           <w:tcPr>
             <w:tcW w:w="1940" w:type="dxa"/>
+            <w:gridSpan w:val="2"/>
             <w:tcBorders/>
             <w:shd w:fill="auto" w:val="clear"/>
           </w:tcPr>
@@ -6447,8 +6459,8 @@
         </w:tc>
         <w:tc>
           <w:tcPr>
-            <w:tcW w:w="999" w:type="dxa"/>
-            <w:gridSpan w:val="3"/>
+            <w:tcW w:w="1001" w:type="dxa"/>
+            <w:gridSpan w:val="4"/>
             <w:tcBorders/>
             <w:shd w:fill="auto" w:val="clear"/>
           </w:tcPr>
@@ -6480,24 +6492,17 @@
             <w:pPr>
               <w:pStyle w:val="Normal"/>
               <w:ind w:right="27" w:hanging="0"/>
-              <w:rPr>
-                <w:rFonts w:ascii="Verdana" w:hAnsi="Verdana"/>
-                <w:b/>
-                <w:b/>
-                <w:sz w:val="20"/>
-                <w:szCs w:val="20"/>
-                <w:lang w:val="en-GB"/>
-              </w:rPr>
-            </w:pPr>
-            <w:r>
-              <w:rPr>
-                <w:rFonts w:ascii="Verdana" w:hAnsi="Verdana"/>
-                <w:b/>
-                <w:sz w:val="20"/>
-                <w:szCs w:val="20"/>
-                <w:lang w:val="en-GB"/>
-              </w:rPr>
-              <w:t>{pre-ar_grade}</w:t>
+              <w:rPr/>
+            </w:pPr>
+            <w:r>
+              <w:rPr>
+                <w:rFonts w:ascii="Verdana" w:hAnsi="Verdana"/>
+                <w:b/>
+                <w:sz w:val="20"/>
+                <w:szCs w:val="20"/>
+                <w:lang w:val="en-GB"/>
+              </w:rPr>
+              <w:t>{premr_grade}</w:t>
             </w:r>
           </w:p>
         </w:tc>
@@ -6533,8 +6538,8 @@
         </w:tc>
         <w:tc>
           <w:tcPr>
-            <w:tcW w:w="3515" w:type="dxa"/>
-            <w:gridSpan w:val="2"/>
+            <w:tcW w:w="3513" w:type="dxa"/>
+            <w:gridSpan w:val="3"/>
             <w:tcBorders/>
             <w:shd w:color="auto" w:fill="F2F2F2" w:themeFill="background1" w:themeFillShade="f2" w:val="clear"/>
           </w:tcPr>
@@ -6565,8 +6570,8 @@
         </w:tc>
         <w:tc>
           <w:tcPr>
-            <w:tcW w:w="999" w:type="dxa"/>
-            <w:gridSpan w:val="3"/>
+            <w:tcW w:w="1001" w:type="dxa"/>
+            <w:gridSpan w:val="4"/>
             <w:tcBorders/>
             <w:shd w:color="auto" w:fill="F2F2F2" w:themeFill="background1" w:themeFillShade="f2" w:val="clear"/>
           </w:tcPr>
@@ -6598,24 +6603,17 @@
             <w:pPr>
               <w:pStyle w:val="Normal"/>
               <w:ind w:right="27" w:hanging="0"/>
-              <w:rPr>
-                <w:rFonts w:ascii="Verdana" w:hAnsi="Verdana"/>
-                <w:b/>
-                <w:b/>
-                <w:sz w:val="20"/>
-                <w:szCs w:val="20"/>
-                <w:lang w:val="en-GB"/>
-              </w:rPr>
-            </w:pPr>
-            <w:r>
-              <w:rPr>
-                <w:rFonts w:ascii="Verdana" w:hAnsi="Verdana"/>
-                <w:b/>
-                <w:sz w:val="20"/>
-                <w:szCs w:val="20"/>
-                <w:lang w:val="en-GB"/>
-              </w:rPr>
-              <w:t>{pre-as_grade}</w:t>
+              <w:rPr/>
+            </w:pPr>
+            <w:r>
+              <w:rPr>
+                <w:rFonts w:ascii="Verdana" w:hAnsi="Verdana"/>
+                <w:b/>
+                <w:sz w:val="20"/>
+                <w:szCs w:val="20"/>
+                <w:lang w:val="en-GB"/>
+              </w:rPr>
+              <w:t>{preas_grade}</w:t>
             </w:r>
           </w:p>
         </w:tc>
@@ -6626,7 +6624,7 @@
         </w:trPr>
         <w:tc>
           <w:tcPr>
-            <w:tcW w:w="1245" w:type="dxa"/>
+            <w:tcW w:w="1243" w:type="dxa"/>
             <w:tcBorders/>
             <w:shd w:fill="auto" w:val="clear"/>
           </w:tcPr>
@@ -6688,6 +6686,7 @@
         <w:tc>
           <w:tcPr>
             <w:tcW w:w="1940" w:type="dxa"/>
+            <w:gridSpan w:val="2"/>
             <w:tcBorders/>
             <w:shd w:fill="auto" w:val="clear"/>
           </w:tcPr>
@@ -6725,8 +6724,8 @@
         </w:tc>
         <w:tc>
           <w:tcPr>
-            <w:tcW w:w="999" w:type="dxa"/>
-            <w:gridSpan w:val="3"/>
+            <w:tcW w:w="1001" w:type="dxa"/>
+            <w:gridSpan w:val="4"/>
             <w:tcBorders/>
             <w:shd w:fill="auto" w:val="clear"/>
           </w:tcPr>
@@ -6787,7 +6786,7 @@
         </w:trPr>
         <w:tc>
           <w:tcPr>
-            <w:tcW w:w="1245" w:type="dxa"/>
+            <w:tcW w:w="1243" w:type="dxa"/>
             <w:tcBorders/>
             <w:shd w:color="auto" w:fill="F2F2F2" w:themeFill="background1" w:themeFillShade="f2" w:val="clear"/>
           </w:tcPr>
@@ -6839,6 +6838,7 @@
         <w:tc>
           <w:tcPr>
             <w:tcW w:w="1940" w:type="dxa"/>
+            <w:gridSpan w:val="2"/>
             <w:tcBorders/>
             <w:shd w:color="auto" w:fill="F2F2F2" w:themeFill="background1" w:themeFillShade="f2" w:val="clear"/>
           </w:tcPr>
@@ -6865,8 +6865,8 @@
         </w:tc>
         <w:tc>
           <w:tcPr>
-            <w:tcW w:w="999" w:type="dxa"/>
-            <w:gridSpan w:val="3"/>
+            <w:tcW w:w="1001" w:type="dxa"/>
+            <w:gridSpan w:val="4"/>
             <w:tcBorders/>
             <w:shd w:color="auto" w:fill="F2F2F2" w:themeFill="background1" w:themeFillShade="f2" w:val="clear"/>
           </w:tcPr>
@@ -6898,24 +6898,17 @@
             <w:pPr>
               <w:pStyle w:val="Normal"/>
               <w:ind w:right="27" w:hanging="0"/>
-              <w:rPr>
-                <w:rFonts w:ascii="Verdana" w:hAnsi="Verdana"/>
-                <w:b/>
-                <w:b/>
-                <w:sz w:val="20"/>
-                <w:szCs w:val="20"/>
-                <w:lang w:val="en-GB"/>
-              </w:rPr>
-            </w:pPr>
-            <w:r>
-              <w:rPr>
-                <w:rFonts w:ascii="Verdana" w:hAnsi="Verdana"/>
-                <w:b/>
-                <w:sz w:val="20"/>
-                <w:szCs w:val="20"/>
-                <w:lang w:val="en-GB"/>
-              </w:rPr>
-              <w:t>{pre-ms_grade}</w:t>
+              <w:rPr/>
+            </w:pPr>
+            <w:r>
+              <w:rPr>
+                <w:rFonts w:ascii="Verdana" w:hAnsi="Verdana"/>
+                <w:b/>
+                <w:sz w:val="20"/>
+                <w:szCs w:val="20"/>
+                <w:lang w:val="en-GB"/>
+              </w:rPr>
+              <w:t>{prems_grade}</w:t>
             </w:r>
           </w:p>
         </w:tc>
@@ -6926,7 +6919,7 @@
         </w:trPr>
         <w:tc>
           <w:tcPr>
-            <w:tcW w:w="1245" w:type="dxa"/>
+            <w:tcW w:w="1243" w:type="dxa"/>
             <w:tcBorders/>
             <w:shd w:fill="auto" w:val="clear"/>
           </w:tcPr>
@@ -7059,6 +7052,7 @@
         <w:tc>
           <w:tcPr>
             <w:tcW w:w="1940" w:type="dxa"/>
+            <w:gridSpan w:val="2"/>
             <w:tcBorders/>
             <w:shd w:fill="auto" w:val="clear"/>
           </w:tcPr>
@@ -7096,8 +7090,8 @@
         </w:tc>
         <w:tc>
           <w:tcPr>
-            <w:tcW w:w="999" w:type="dxa"/>
-            <w:gridSpan w:val="3"/>
+            <w:tcW w:w="1001" w:type="dxa"/>
+            <w:gridSpan w:val="4"/>
             <w:tcBorders/>
             <w:shd w:fill="auto" w:val="clear"/>
           </w:tcPr>
@@ -7226,7 +7220,7 @@
         <w:tblInd w:w="0" w:type="dxa"/>
         <w:tblCellMar>
           <w:top w:w="0" w:type="dxa"/>
-          <w:left w:w="108" w:type="dxa"/>
+          <w:left w:w="118" w:type="dxa"/>
           <w:bottom w:w="0" w:type="dxa"/>
           <w:right w:w="108" w:type="dxa"/>
         </w:tblCellMar>
@@ -7236,9 +7230,9 @@
         <w:gridCol w:w="1231"/>
         <w:gridCol w:w="2630"/>
         <w:gridCol w:w="868"/>
-        <w:gridCol w:w="2728"/>
+        <w:gridCol w:w="2730"/>
         <w:gridCol w:w="1214"/>
-        <w:gridCol w:w="2100"/>
+        <w:gridCol w:w="2098"/>
       </w:tblGrid>
       <w:tr>
         <w:trPr>
@@ -7479,7 +7473,7 @@
         </w:tc>
         <w:tc>
           <w:tcPr>
-            <w:tcW w:w="2728" w:type="dxa"/>
+            <w:tcW w:w="2730" w:type="dxa"/>
             <w:tcBorders>
               <w:top w:val="nil"/>
               <w:left w:val="nil"/>
@@ -7552,7 +7546,7 @@
         </w:tc>
         <w:tc>
           <w:tcPr>
-            <w:tcW w:w="2100" w:type="dxa"/>
+            <w:tcW w:w="2098" w:type="dxa"/>
             <w:tcBorders>
               <w:top w:val="nil"/>
               <w:left w:val="nil"/>
@@ -7703,7 +7697,7 @@
         </w:tc>
         <w:tc>
           <w:tcPr>
-            <w:tcW w:w="2728" w:type="dxa"/>
+            <w:tcW w:w="2730" w:type="dxa"/>
             <w:tcBorders>
               <w:top w:val="nil"/>
               <w:left w:val="nil"/>
@@ -7776,7 +7770,7 @@
         </w:tc>
         <w:tc>
           <w:tcPr>
-            <w:tcW w:w="2100" w:type="dxa"/>
+            <w:tcW w:w="2098" w:type="dxa"/>
             <w:tcBorders>
               <w:top w:val="nil"/>
               <w:left w:val="nil"/>
@@ -7791,24 +7785,17 @@
             <w:pPr>
               <w:pStyle w:val="Normal"/>
               <w:ind w:right="27" w:hanging="0"/>
-              <w:rPr>
-                <w:rFonts w:ascii="Verdana" w:hAnsi="Verdana"/>
-                <w:b/>
-                <w:b/>
-                <w:sz w:val="20"/>
-                <w:szCs w:val="20"/>
-                <w:lang w:val="en-GB"/>
-              </w:rPr>
-            </w:pPr>
-            <w:r>
-              <w:rPr>
-                <w:rFonts w:ascii="Verdana" w:hAnsi="Verdana"/>
-                <w:b/>
-                <w:sz w:val="20"/>
-                <w:szCs w:val="20"/>
-                <w:lang w:val="en-GB"/>
-              </w:rPr>
-              <w:t>{Active_endocarditis}</w:t>
+              <w:rPr/>
+            </w:pPr>
+            <w:r>
+              <w:rPr>
+                <w:rFonts w:ascii="Verdana" w:hAnsi="Verdana"/>
+                <w:b/>
+                <w:sz w:val="20"/>
+                <w:szCs w:val="20"/>
+                <w:lang w:val="en-GB"/>
+              </w:rPr>
+              <w:t>{active_endocarditis}</w:t>
             </w:r>
           </w:p>
         </w:tc>
@@ -7932,21 +7919,21 @@
         <w:tblInd w:w="0" w:type="dxa"/>
         <w:tblCellMar>
           <w:top w:w="0" w:type="dxa"/>
-          <w:left w:w="108" w:type="dxa"/>
+          <w:left w:w="118" w:type="dxa"/>
           <w:bottom w:w="0" w:type="dxa"/>
           <w:right w:w="108" w:type="dxa"/>
         </w:tblCellMar>
         <w:tblLook w:firstRow="0" w:noVBand="1" w:lastRow="0" w:firstColumn="0" w:lastColumn="0" w:noHBand="0" w:val="0400"/>
       </w:tblPr>
       <w:tblGrid>
-        <w:gridCol w:w="1237"/>
-        <w:gridCol w:w="2490"/>
-        <w:gridCol w:w="324"/>
+        <w:gridCol w:w="1235"/>
+        <w:gridCol w:w="2492"/>
+        <w:gridCol w:w="322"/>
         <w:gridCol w:w="685"/>
         <w:gridCol w:w="2465"/>
         <w:gridCol w:w="323"/>
         <w:gridCol w:w="593"/>
-        <w:gridCol w:w="2655"/>
+        <w:gridCol w:w="2657"/>
       </w:tblGrid>
       <w:tr>
         <w:trPr>
@@ -7992,7 +7979,7 @@
         </w:trPr>
         <w:tc>
           <w:tcPr>
-            <w:tcW w:w="1237" w:type="dxa"/>
+            <w:tcW w:w="1235" w:type="dxa"/>
             <w:tcBorders>
               <w:top w:val="nil"/>
               <w:left w:val="nil"/>
@@ -8022,7 +8009,7 @@
         </w:tc>
         <w:tc>
           <w:tcPr>
-            <w:tcW w:w="9535" w:type="dxa"/>
+            <w:tcW w:w="9537" w:type="dxa"/>
             <w:gridSpan w:val="7"/>
             <w:tcBorders>
               <w:top w:val="nil"/>
@@ -8060,7 +8047,7 @@
         </w:trPr>
         <w:tc>
           <w:tcPr>
-            <w:tcW w:w="1237" w:type="dxa"/>
+            <w:tcW w:w="1235" w:type="dxa"/>
             <w:tcBorders>
               <w:top w:val="nil"/>
               <w:left w:val="nil"/>
@@ -8116,7 +8103,7 @@
                 <w:szCs w:val="20"/>
                 <w:lang w:val="en-GB"/>
               </w:rPr>
-              <w:t>{current_oncological_diseases}</w:t>
+              <w:t>{oncological_diseases}</w:t>
             </w:r>
           </w:p>
         </w:tc>
@@ -8214,7 +8201,7 @@
         </w:tc>
         <w:tc>
           <w:tcPr>
-            <w:tcW w:w="2655" w:type="dxa"/>
+            <w:tcW w:w="2657" w:type="dxa"/>
             <w:tcBorders>
               <w:top w:val="nil"/>
               <w:left w:val="nil"/>
@@ -8250,7 +8237,7 @@
         </w:trPr>
         <w:tc>
           <w:tcPr>
-            <w:tcW w:w="1237" w:type="dxa"/>
+            <w:tcW w:w="1235" w:type="dxa"/>
             <w:tcBorders>
               <w:top w:val="nil"/>
               <w:left w:val="nil"/>
@@ -8306,7 +8293,7 @@
                 <w:szCs w:val="20"/>
                 <w:lang w:val="en-GB"/>
               </w:rPr>
-              <w:t>{current_chemotherapy}</w:t>
+              <w:t>{chemotherapy}</w:t>
             </w:r>
           </w:p>
         </w:tc>
@@ -8404,7 +8391,7 @@
         </w:tc>
         <w:tc>
           <w:tcPr>
-            <w:tcW w:w="2655" w:type="dxa"/>
+            <w:tcW w:w="2657" w:type="dxa"/>
             <w:tcBorders>
               <w:top w:val="nil"/>
               <w:left w:val="nil"/>
@@ -8441,7 +8428,7 @@
         </w:trPr>
         <w:tc>
           <w:tcPr>
-            <w:tcW w:w="1237" w:type="dxa"/>
+            <w:tcW w:w="1235" w:type="dxa"/>
             <w:tcBorders>
               <w:top w:val="nil"/>
               <w:left w:val="nil"/>
@@ -8497,7 +8484,7 @@
                 <w:szCs w:val="20"/>
                 <w:lang w:val="en-GB"/>
               </w:rPr>
-              <w:t>{current_radiotherapy}</w:t>
+              <w:t>{radiotherapy}</w:t>
             </w:r>
           </w:p>
         </w:tc>
@@ -8595,7 +8582,7 @@
         </w:tc>
         <w:tc>
           <w:tcPr>
-            <w:tcW w:w="2655" w:type="dxa"/>
+            <w:tcW w:w="2657" w:type="dxa"/>
             <w:tcBorders>
               <w:top w:val="nil"/>
               <w:left w:val="nil"/>
@@ -8631,7 +8618,7 @@
         </w:trPr>
         <w:tc>
           <w:tcPr>
-            <w:tcW w:w="1237" w:type="dxa"/>
+            <w:tcW w:w="1235" w:type="dxa"/>
             <w:tcBorders>
               <w:top w:val="nil"/>
               <w:left w:val="nil"/>
@@ -8723,7 +8710,7 @@
         </w:tc>
         <w:tc>
           <w:tcPr>
-            <w:tcW w:w="3248" w:type="dxa"/>
+            <w:tcW w:w="3250" w:type="dxa"/>
             <w:gridSpan w:val="2"/>
             <w:tcBorders>
               <w:top w:val="nil"/>
@@ -8761,7 +8748,7 @@
         </w:trPr>
         <w:tc>
           <w:tcPr>
-            <w:tcW w:w="1237" w:type="dxa"/>
+            <w:tcW w:w="1235" w:type="dxa"/>
             <w:tcBorders>
               <w:top w:val="nil"/>
               <w:left w:val="nil"/>
@@ -8883,7 +8870,7 @@
         </w:tc>
         <w:tc>
           <w:tcPr>
-            <w:tcW w:w="3248" w:type="dxa"/>
+            <w:tcW w:w="3250" w:type="dxa"/>
             <w:gridSpan w:val="2"/>
             <w:tcBorders>
               <w:top w:val="nil"/>
@@ -10099,12 +10086,12 @@
       <w:jc w:val="left"/>
     </w:pPr>
     <w:rPr>
-      <w:rFonts w:ascii="Times New Roman" w:hAnsi="Times New Roman" w:cs="Times New Roman" w:eastAsia="Calibri" w:eastAsiaTheme="minorHAnsi"/>
+      <w:rFonts w:ascii="Times New Roman" w:hAnsi="Times New Roman" w:eastAsia="Calibri" w:cs="Times New Roman" w:eastAsiaTheme="minorHAnsi"/>
       <w:color w:val="auto"/>
       <w:kern w:val="0"/>
       <w:sz w:val="24"/>
       <w:szCs w:val="24"/>
-      <w:lang w:eastAsia="it-IT" w:val="it-IT" w:bidi="ar-SA"/>
+      <w:lang w:val="it-IT" w:eastAsia="it-IT" w:bidi="ar-SA"/>
     </w:rPr>
   </w:style>
   <w:style w:type="character" w:styleId="DefaultParagraphFont" w:default="1">
@@ -10246,6 +10233,26 @@
   </w:style>
   <w:style w:type="character" w:styleId="ListLabel10">
     <w:name w:val="ListLabel 10"/>
+    <w:qFormat/>
+    <w:rPr>
+      <w:rFonts w:ascii="Verdana" w:hAnsi="Verdana" w:cs="Arial"/>
+      <w:color w:val="002060"/>
+      <w:sz w:val="18"/>
+      <w:szCs w:val="18"/>
+    </w:rPr>
+  </w:style>
+  <w:style w:type="character" w:styleId="ListLabel11">
+    <w:name w:val="ListLabel 11"/>
+    <w:qFormat/>
+    <w:rPr>
+      <w:rFonts w:ascii="Verdana" w:hAnsi="Verdana" w:cs="Arial"/>
+      <w:color w:val="002060"/>
+      <w:sz w:val="18"/>
+      <w:szCs w:val="18"/>
+    </w:rPr>
+  </w:style>
+  <w:style w:type="character" w:styleId="ListLabel12">
+    <w:name w:val="ListLabel 12"/>
     <w:qFormat/>
     <w:rPr>
       <w:rFonts w:ascii="Verdana" w:hAnsi="Verdana" w:cs="Arial"/>

</xml_diff>